<commit_message>
implemented the review comments
</commit_message>
<xml_diff>
--- a/Capstone_Stage1.docx
+++ b/Capstone_Stage1.docx
@@ -140,23 +140,7 @@
             <w:color w:val="1155CC"/>
             <w:u w:val="single"/>
           </w:rPr>
-          <w:t xml:space="preserve">Describe any libraries you’ll be using and share </w:t>
-        </w:r>
-        <w:proofErr w:type="gramStart"/>
-        <w:r>
-          <w:rPr>
-            <w:color w:val="1155CC"/>
-            <w:u w:val="single"/>
-          </w:rPr>
-          <w:t>your</w:t>
-        </w:r>
-        <w:proofErr w:type="gramEnd"/>
-        <w:r>
-          <w:rPr>
-            <w:color w:val="1155CC"/>
-            <w:u w:val="single"/>
-          </w:rPr>
-          <w:t xml:space="preserve"> reasoning for including them.</w:t>
+          <w:t>Describe any libraries you’ll be using and share your reasoning for including them.</w:t>
         </w:r>
       </w:hyperlink>
     </w:p>
@@ -261,31 +245,21 @@
     <w:p/>
     <w:p/>
     <w:p>
-      <w:proofErr w:type="spellStart"/>
       <w:r>
         <w:rPr>
           <w:b/>
         </w:rPr>
-        <w:t>GitHub</w:t>
-      </w:r>
-      <w:proofErr w:type="spellEnd"/>
-      <w:r>
-        <w:rPr>
-          <w:b/>
-        </w:rPr>
-        <w:t xml:space="preserve"> Username</w:t>
+        <w:t>GitHub Username</w:t>
       </w:r>
       <w:r>
         <w:t xml:space="preserve">: </w:t>
       </w:r>
-      <w:proofErr w:type="spellStart"/>
       <w:r>
         <w:rPr>
           <w:color w:val="38761D"/>
         </w:rPr>
         <w:t>singhalankit</w:t>
       </w:r>
-      <w:proofErr w:type="spellEnd"/>
     </w:p>
     <w:p/>
     <w:p>
@@ -295,7 +269,6 @@
       </w:pPr>
       <w:bookmarkStart w:id="0" w:name="_cq54i03ftkcu" w:colFirst="0" w:colLast="0"/>
       <w:bookmarkEnd w:id="0"/>
-      <w:proofErr w:type="spellStart"/>
       <w:r>
         <w:rPr>
           <w:color w:val="38761D"/>
@@ -308,7 +281,6 @@
         </w:rPr>
         <w:t>Manager</w:t>
       </w:r>
-      <w:proofErr w:type="spellEnd"/>
       <w:r>
         <w:rPr>
           <w:color w:val="1155CC"/>
@@ -461,6 +433,64 @@
         <w:t xml:space="preserve"> returned from API call.</w:t>
       </w:r>
     </w:p>
+    <w:p>
+      <w:pPr>
+        <w:numPr>
+          <w:ilvl w:val="0"/>
+          <w:numId w:val="2"/>
+        </w:numPr>
+        <w:ind w:hanging="360"/>
+        <w:contextualSpacing/>
+        <w:rPr>
+          <w:color w:val="auto"/>
+        </w:rPr>
+      </w:pPr>
+      <w:r>
+        <w:rPr>
+          <w:color w:val="auto"/>
+        </w:rPr>
+        <w:lastRenderedPageBreak/>
+        <w:t>Allows user to select a raw food from different food categories</w:t>
+      </w:r>
+    </w:p>
+    <w:p>
+      <w:pPr>
+        <w:numPr>
+          <w:ilvl w:val="0"/>
+          <w:numId w:val="2"/>
+        </w:numPr>
+        <w:ind w:hanging="360"/>
+        <w:contextualSpacing/>
+        <w:rPr>
+          <w:color w:val="auto"/>
+        </w:rPr>
+      </w:pPr>
+      <w:r>
+        <w:rPr>
+          <w:color w:val="auto"/>
+        </w:rPr>
+        <w:t>Fetches the nutrient values of the selected food item using the API call.</w:t>
+      </w:r>
+    </w:p>
+    <w:p>
+      <w:pPr>
+        <w:numPr>
+          <w:ilvl w:val="0"/>
+          <w:numId w:val="2"/>
+        </w:numPr>
+        <w:ind w:hanging="360"/>
+        <w:contextualSpacing/>
+        <w:rPr>
+          <w:color w:val="auto"/>
+        </w:rPr>
+      </w:pPr>
+      <w:r>
+        <w:rPr>
+          <w:color w:val="auto"/>
+        </w:rPr>
+        <w:t>Displays the nutrient values on a UI</w:t>
+      </w:r>
+    </w:p>
     <w:p/>
     <w:p>
       <w:pPr>
@@ -475,15 +505,7 @@
     </w:p>
     <w:p>
       <w:r>
-        <w:t xml:space="preserve">These can be created by hand (take a photo of your drawings and insert them in this flow), or using a program like Photoshop or </w:t>
-      </w:r>
-      <w:proofErr w:type="spellStart"/>
-      <w:r>
-        <w:t>Balsamiq</w:t>
-      </w:r>
-      <w:proofErr w:type="spellEnd"/>
-      <w:r>
-        <w:t xml:space="preserve">. </w:t>
+        <w:t xml:space="preserve">These can be created by hand (take a photo of your drawings and insert them in this flow), or using a program like Photoshop or Balsamiq. </w:t>
       </w:r>
     </w:p>
     <w:p/>
@@ -628,13 +650,26 @@
         <w:t>Screen4 – this screen will show user different nutrients value in the food item they selected on screen3.</w:t>
       </w:r>
     </w:p>
+    <w:p/>
+    <w:p>
+      <w:r>
+        <w:t xml:space="preserve">App widget – </w:t>
+      </w:r>
+    </w:p>
+    <w:p>
+      <w:r>
+        <w:t>There will be a app widget which will give options for selecting a food category and will list the raw food items under it and then will show the nutrient values of the food item selected.</w:t>
+      </w:r>
+      <w:bookmarkStart w:id="6" w:name="_GoBack"/>
+      <w:bookmarkEnd w:id="6"/>
+    </w:p>
     <w:p>
       <w:pPr>
         <w:pStyle w:val="Heading1"/>
         <w:contextualSpacing w:val="0"/>
       </w:pPr>
-      <w:bookmarkStart w:id="6" w:name="_gvcvmae8jn8u" w:colFirst="0" w:colLast="0"/>
-      <w:bookmarkEnd w:id="6"/>
+      <w:bookmarkStart w:id="7" w:name="_gvcvmae8jn8u" w:colFirst="0" w:colLast="0"/>
+      <w:bookmarkEnd w:id="7"/>
       <w:r>
         <w:t>Key Considerations</w:t>
       </w:r>
@@ -645,8 +680,8 @@
         <w:pStyle w:val="Heading3"/>
         <w:contextualSpacing w:val="0"/>
       </w:pPr>
-      <w:bookmarkStart w:id="7" w:name="_v8my7nhtvz0m" w:colFirst="0" w:colLast="0"/>
-      <w:bookmarkEnd w:id="7"/>
+      <w:bookmarkStart w:id="8" w:name="_v8my7nhtvz0m" w:colFirst="0" w:colLast="0"/>
+      <w:bookmarkEnd w:id="8"/>
       <w:r>
         <w:t xml:space="preserve">How will your app handle data persistence? </w:t>
       </w:r>
@@ -662,6 +697,7 @@
         <w:rPr>
           <w:color w:val="auto"/>
         </w:rPr>
+        <w:lastRenderedPageBreak/>
         <w:t>I will be creating a new content provider to store the data fetched from API call and display it on the UI.</w:t>
       </w:r>
     </w:p>
@@ -671,10 +707,9 @@
         <w:pStyle w:val="Heading3"/>
         <w:contextualSpacing w:val="0"/>
       </w:pPr>
-      <w:bookmarkStart w:id="8" w:name="_gw69vjn1ico0" w:colFirst="0" w:colLast="0"/>
-      <w:bookmarkEnd w:id="8"/>
-      <w:r>
-        <w:lastRenderedPageBreak/>
+      <w:bookmarkStart w:id="9" w:name="_gw69vjn1ico0" w:colFirst="0" w:colLast="0"/>
+      <w:bookmarkEnd w:id="9"/>
+      <w:r>
         <w:t>Describe any corner cases in the UX.</w:t>
       </w:r>
     </w:p>
@@ -710,29 +745,25 @@
         <w:pStyle w:val="Heading3"/>
         <w:contextualSpacing w:val="0"/>
       </w:pPr>
-      <w:bookmarkStart w:id="9" w:name="_6yqqubmw5bs" w:colFirst="0" w:colLast="0"/>
-      <w:bookmarkEnd w:id="9"/>
-      <w:r>
-        <w:t xml:space="preserve">Describe any libraries you’ll be using and share </w:t>
-      </w:r>
-      <w:proofErr w:type="gramStart"/>
-      <w:r>
-        <w:t>your</w:t>
-      </w:r>
-      <w:proofErr w:type="gramEnd"/>
-      <w:r>
-        <w:t xml:space="preserve"> reasoning for including them.</w:t>
-      </w:r>
-    </w:p>
-    <w:p/>
+      <w:bookmarkStart w:id="10" w:name="_6yqqubmw5bs" w:colFirst="0" w:colLast="0"/>
+      <w:bookmarkEnd w:id="10"/>
+      <w:r>
+        <w:t>Describe any libraries you’ll be using and share your reasoning for including them.</w:t>
+      </w:r>
+    </w:p>
+    <w:p>
+      <w:r>
+        <w:t>I will be using OKHTTP library to make a rest call.</w:t>
+      </w:r>
+    </w:p>
     <w:p/>
     <w:p>
       <w:pPr>
         <w:pStyle w:val="Heading3"/>
         <w:contextualSpacing w:val="0"/>
       </w:pPr>
-      <w:bookmarkStart w:id="10" w:name="_qrxg682nywe6" w:colFirst="0" w:colLast="0"/>
-      <w:bookmarkEnd w:id="10"/>
+      <w:bookmarkStart w:id="11" w:name="_qrxg682nywe6" w:colFirst="0" w:colLast="0"/>
+      <w:bookmarkEnd w:id="11"/>
       <w:r>
         <w:t>Describe how you will implement Google Play Services.</w:t>
       </w:r>
@@ -746,8 +777,8 @@
         <w:pStyle w:val="Heading1"/>
         <w:contextualSpacing w:val="0"/>
       </w:pPr>
-      <w:bookmarkStart w:id="11" w:name="_v518bncmggeg" w:colFirst="0" w:colLast="0"/>
-      <w:bookmarkEnd w:id="11"/>
+      <w:bookmarkStart w:id="12" w:name="_v518bncmggeg" w:colFirst="0" w:colLast="0"/>
+      <w:bookmarkEnd w:id="12"/>
       <w:r>
         <w:t>Next Steps: Required Tasks</w:t>
       </w:r>
@@ -764,8 +795,8 @@
         <w:pStyle w:val="Heading2"/>
         <w:contextualSpacing w:val="0"/>
       </w:pPr>
-      <w:bookmarkStart w:id="12" w:name="_8oe8zpk3qsmp" w:colFirst="0" w:colLast="0"/>
-      <w:bookmarkEnd w:id="12"/>
+      <w:bookmarkStart w:id="13" w:name="_8oe8zpk3qsmp" w:colFirst="0" w:colLast="0"/>
+      <w:bookmarkEnd w:id="13"/>
       <w:r>
         <w:t>Task 1: Project Setup</w:t>
       </w:r>
@@ -781,8 +812,8 @@
         <w:pStyle w:val="Heading2"/>
         <w:contextualSpacing w:val="0"/>
       </w:pPr>
-      <w:bookmarkStart w:id="13" w:name="_rzllsk6uqztx" w:colFirst="0" w:colLast="0"/>
-      <w:bookmarkEnd w:id="13"/>
+      <w:bookmarkStart w:id="14" w:name="_rzllsk6uqztx" w:colFirst="0" w:colLast="0"/>
+      <w:bookmarkEnd w:id="14"/>
       <w:r>
         <w:t>Task 2: Implement UI for Each Activity and Fragment</w:t>
       </w:r>
@@ -797,9 +828,12 @@
       <w:pPr>
         <w:pStyle w:val="Heading2"/>
         <w:contextualSpacing w:val="0"/>
-      </w:pPr>
-      <w:bookmarkStart w:id="14" w:name="_fdmohs7hes" w:colFirst="0" w:colLast="0"/>
-      <w:bookmarkEnd w:id="14"/>
+        <w:rPr>
+          <w:color w:val="274E13"/>
+        </w:rPr>
+      </w:pPr>
+      <w:bookmarkStart w:id="15" w:name="_fdmohs7hes" w:colFirst="0" w:colLast="0"/>
+      <w:bookmarkEnd w:id="15"/>
       <w:r>
         <w:t xml:space="preserve">Task 3: </w:t>
       </w:r>
@@ -812,17 +846,16 @@
     </w:p>
     <w:p>
       <w:r>
-        <w:t>Build a content provider to store and retrieve data fetched from API call.</w:t>
-      </w:r>
-    </w:p>
-    <w:p/>
+        <w:t>Clicking on a food item will make an API call and fetch the nutrient values. The results will be stored locally using SQLite database and content provider will be used to render the values and display the result on UI.</w:t>
+      </w:r>
+    </w:p>
     <w:p>
       <w:pPr>
         <w:pStyle w:val="Heading2"/>
         <w:contextualSpacing w:val="0"/>
       </w:pPr>
-      <w:bookmarkStart w:id="15" w:name="_umfwsvmx7tpn" w:colFirst="0" w:colLast="0"/>
-      <w:bookmarkEnd w:id="15"/>
+      <w:bookmarkStart w:id="16" w:name="_umfwsvmx7tpn" w:colFirst="0" w:colLast="0"/>
+      <w:bookmarkEnd w:id="16"/>
       <w:r>
         <w:t xml:space="preserve">Task 4: </w:t>
       </w:r>
@@ -834,10 +867,7 @@
       </w:r>
     </w:p>
     <w:p/>
-    <w:p>
-      <w:bookmarkStart w:id="16" w:name="_GoBack"/>
-      <w:bookmarkEnd w:id="16"/>
-    </w:p>
+    <w:p/>
     <w:p/>
     <w:p>
       <w:pPr>
@@ -847,6 +877,7 @@
       <w:bookmarkStart w:id="17" w:name="_kjidlkq4xm3u" w:colFirst="0" w:colLast="0"/>
       <w:bookmarkEnd w:id="17"/>
       <w:r>
+        <w:lastRenderedPageBreak/>
         <w:t xml:space="preserve">Task 5: </w:t>
       </w:r>
       <w:r>
@@ -910,15 +941,7 @@
         <w:contextualSpacing/>
       </w:pPr>
       <w:r>
-        <w:t xml:space="preserve">Create a new </w:t>
-      </w:r>
-      <w:proofErr w:type="spellStart"/>
-      <w:r>
-        <w:t>GitHub</w:t>
-      </w:r>
-      <w:proofErr w:type="spellEnd"/>
-      <w:r>
-        <w:t xml:space="preserve"> repo for the capstone. Name it “</w:t>
+        <w:t>Create a new GitHub repo for the capstone. Name it “</w:t>
       </w:r>
       <w:r>
         <w:rPr>
@@ -2469,7 +2492,7 @@
 </file>
 
 <file path=customXml/itemProps1.xml><?xml version="1.0" encoding="utf-8"?>
-<ds:datastoreItem xmlns:ds="http://schemas.openxmlformats.org/officeDocument/2006/customXml" ds:itemID="{E887CAC4-80ED-409A-B63D-9C8716FF96D4}">
+<ds:datastoreItem xmlns:ds="http://schemas.openxmlformats.org/officeDocument/2006/customXml" ds:itemID="{5AB7A441-3157-4F27-8F51-2A4D5D401F95}">
   <ds:schemaRefs>
     <ds:schemaRef ds:uri="http://schemas.openxmlformats.org/officeDocument/2006/bibliography"/>
   </ds:schemaRefs>

</xml_diff>

<commit_message>
Added google play services that will be used
</commit_message>
<xml_diff>
--- a/Capstone_Stage1.docx
+++ b/Capstone_Stage1.docx
@@ -829,6 +829,136 @@
       </w:r>
     </w:p>
     <w:p/>
+    <w:p>
+      <w:r>
+        <w:t>I will use below google play services in my application</w:t>
+      </w:r>
+    </w:p>
+    <w:p>
+      <w:pPr>
+        <w:pStyle w:val="ListParagraph"/>
+        <w:numPr>
+          <w:ilvl w:val="0"/>
+          <w:numId w:val="6"/>
+        </w:numPr>
+        <w:rPr>
+          <w:rFonts w:ascii="Courier New" w:hAnsi="Courier New" w:cs="Courier New"/>
+          <w:color w:val="212121"/>
+          <w:sz w:val="21"/>
+          <w:szCs w:val="21"/>
+        </w:rPr>
+      </w:pPr>
+      <w:r>
+        <w:rPr>
+          <w:rFonts w:ascii="Courier New" w:hAnsi="Courier New" w:cs="Courier New"/>
+          <w:color w:val="212121"/>
+          <w:sz w:val="21"/>
+          <w:szCs w:val="21"/>
+        </w:rPr>
+        <w:t>com.google.android.gms:play-services-ads:10.0</w:t>
+      </w:r>
+      <w:r>
+        <w:rPr>
+          <w:rFonts w:ascii="Courier New" w:hAnsi="Courier New" w:cs="Courier New"/>
+          <w:color w:val="212121"/>
+          <w:sz w:val="21"/>
+          <w:szCs w:val="21"/>
+        </w:rPr>
+        <w:t>.1</w:t>
+      </w:r>
+    </w:p>
+    <w:p>
+      <w:pPr>
+        <w:rPr>
+          <w:rFonts w:ascii="Courier New" w:hAnsi="Courier New" w:cs="Courier New"/>
+          <w:color w:val="212121"/>
+          <w:sz w:val="21"/>
+          <w:szCs w:val="21"/>
+        </w:rPr>
+      </w:pPr>
+      <w:r>
+        <w:rPr>
+          <w:rFonts w:ascii="Courier New" w:hAnsi="Courier New" w:cs="Courier New"/>
+          <w:color w:val="212121"/>
+          <w:sz w:val="21"/>
+          <w:szCs w:val="21"/>
+        </w:rPr>
+        <w:t>to generate revenue from my app</w:t>
+      </w:r>
+    </w:p>
+    <w:p>
+      <w:pPr>
+        <w:rPr>
+          <w:rFonts w:ascii="Courier New" w:hAnsi="Courier New" w:cs="Courier New"/>
+          <w:color w:val="212121"/>
+          <w:sz w:val="21"/>
+          <w:szCs w:val="21"/>
+        </w:rPr>
+      </w:pPr>
+    </w:p>
+    <w:p>
+      <w:pPr>
+        <w:pStyle w:val="ListParagraph"/>
+        <w:numPr>
+          <w:ilvl w:val="0"/>
+          <w:numId w:val="6"/>
+        </w:numPr>
+        <w:rPr>
+          <w:rFonts w:ascii="Courier New" w:hAnsi="Courier New" w:cs="Courier New"/>
+          <w:color w:val="212121"/>
+          <w:sz w:val="21"/>
+          <w:szCs w:val="21"/>
+        </w:rPr>
+      </w:pPr>
+      <w:r>
+        <w:rPr>
+          <w:rFonts w:ascii="Courier New" w:hAnsi="Courier New" w:cs="Courier New"/>
+          <w:color w:val="212121"/>
+          <w:sz w:val="21"/>
+          <w:szCs w:val="21"/>
+        </w:rPr>
+        <w:t>com.google.android.gms:play-services-gcm</w:t>
+      </w:r>
+      <w:r>
+        <w:rPr>
+          <w:rFonts w:ascii="Courier New" w:hAnsi="Courier New" w:cs="Courier New"/>
+          <w:color w:val="212121"/>
+          <w:sz w:val="21"/>
+          <w:szCs w:val="21"/>
+        </w:rPr>
+        <w:t>:10.0.1</w:t>
+      </w:r>
+    </w:p>
+    <w:p>
+      <w:pPr>
+        <w:rPr>
+          <w:rFonts w:ascii="Courier New" w:hAnsi="Courier New" w:cs="Courier New"/>
+          <w:color w:val="212121"/>
+          <w:sz w:val="21"/>
+          <w:szCs w:val="21"/>
+        </w:rPr>
+      </w:pPr>
+      <w:r>
+        <w:rPr>
+          <w:rFonts w:ascii="Courier New" w:hAnsi="Courier New" w:cs="Courier New"/>
+          <w:color w:val="212121"/>
+          <w:sz w:val="21"/>
+          <w:szCs w:val="21"/>
+        </w:rPr>
+        <w:t>to send notifications to the users in case new food product is added in a particular food category</w:t>
+      </w:r>
+      <w:bookmarkStart w:id="11" w:name="_GoBack"/>
+      <w:bookmarkEnd w:id="11"/>
+      <w:r>
+        <w:rPr>
+          <w:rFonts w:ascii="Courier New" w:hAnsi="Courier New" w:cs="Courier New"/>
+          <w:color w:val="212121"/>
+          <w:sz w:val="21"/>
+          <w:szCs w:val="21"/>
+        </w:rPr>
+        <w:t>, user can start the application and they will be able to see the new food product and fetch the nutrient value for that.</w:t>
+      </w:r>
+    </w:p>
     <w:p/>
     <w:p/>
     <w:p/>
@@ -837,8 +967,8 @@
         <w:pStyle w:val="Heading1"/>
         <w:contextualSpacing w:val="0"/>
       </w:pPr>
-      <w:bookmarkStart w:id="11" w:name="_v518bncmggeg" w:colFirst="0" w:colLast="0"/>
-      <w:bookmarkEnd w:id="11"/>
+      <w:bookmarkStart w:id="12" w:name="_v518bncmggeg" w:colFirst="0" w:colLast="0"/>
+      <w:bookmarkEnd w:id="12"/>
       <w:r>
         <w:t>Next Steps: Required Tasks</w:t>
       </w:r>
@@ -855,8 +985,8 @@
         <w:pStyle w:val="Heading2"/>
         <w:contextualSpacing w:val="0"/>
       </w:pPr>
-      <w:bookmarkStart w:id="12" w:name="_8oe8zpk3qsmp" w:colFirst="0" w:colLast="0"/>
-      <w:bookmarkEnd w:id="12"/>
+      <w:bookmarkStart w:id="13" w:name="_8oe8zpk3qsmp" w:colFirst="0" w:colLast="0"/>
+      <w:bookmarkEnd w:id="13"/>
       <w:r>
         <w:t>Task 1: Project Setup</w:t>
       </w:r>
@@ -872,8 +1002,8 @@
         <w:pStyle w:val="Heading2"/>
         <w:contextualSpacing w:val="0"/>
       </w:pPr>
-      <w:bookmarkStart w:id="13" w:name="_rzllsk6uqztx" w:colFirst="0" w:colLast="0"/>
-      <w:bookmarkEnd w:id="13"/>
+      <w:bookmarkStart w:id="14" w:name="_rzllsk6uqztx" w:colFirst="0" w:colLast="0"/>
+      <w:bookmarkEnd w:id="14"/>
       <w:r>
         <w:t>Task 2: Implement UI for Each Activity and Fragment</w:t>
       </w:r>
@@ -892,8 +1022,8 @@
           <w:color w:val="274E13"/>
         </w:rPr>
       </w:pPr>
-      <w:bookmarkStart w:id="14" w:name="_fdmohs7hes" w:colFirst="0" w:colLast="0"/>
-      <w:bookmarkEnd w:id="14"/>
+      <w:bookmarkStart w:id="15" w:name="_fdmohs7hes" w:colFirst="0" w:colLast="0"/>
+      <w:bookmarkEnd w:id="15"/>
       <w:r>
         <w:t xml:space="preserve">Task 3: </w:t>
       </w:r>
@@ -914,8 +1044,8 @@
         <w:pStyle w:val="Heading2"/>
         <w:contextualSpacing w:val="0"/>
       </w:pPr>
-      <w:bookmarkStart w:id="15" w:name="_umfwsvmx7tpn" w:colFirst="0" w:colLast="0"/>
-      <w:bookmarkEnd w:id="15"/>
+      <w:bookmarkStart w:id="16" w:name="_umfwsvmx7tpn" w:colFirst="0" w:colLast="0"/>
+      <w:bookmarkEnd w:id="16"/>
       <w:r>
         <w:t xml:space="preserve">Task 4: </w:t>
       </w:r>
@@ -931,8 +1061,6 @@
       <w:r>
         <w:t>I will use an AsynTask since there will be an on demand request and that too for short duration.</w:t>
       </w:r>
-      <w:bookmarkStart w:id="16" w:name="_GoBack"/>
-      <w:bookmarkEnd w:id="16"/>
     </w:p>
     <w:p/>
     <w:p>
@@ -993,7 +1121,6 @@
         <w:rPr>
           <w:rFonts w:ascii="Arial Unicode MS" w:eastAsia="Arial Unicode MS" w:hAnsi="Arial Unicode MS" w:cs="Arial Unicode MS"/>
         </w:rPr>
-        <w:lastRenderedPageBreak/>
         <w:t>After you’ve completed all the sections, download this document as a PDF [ File → Download as PDF ]</w:t>
       </w:r>
     </w:p>
@@ -1375,6 +1502,95 @@
     </w:lvl>
   </w:abstractNum>
   <w:abstractNum w:abstractNumId="2">
+    <w:nsid w:val="327F5C82"/>
+    <w:multiLevelType w:val="hybridMultilevel"/>
+    <w:tmpl w:val="6158EA90"/>
+    <w:lvl w:ilvl="0" w:tplc="40090011">
+      <w:start w:val="1"/>
+      <w:numFmt w:val="decimal"/>
+      <w:lvlText w:val="%1)"/>
+      <w:lvlJc w:val="left"/>
+      <w:pPr>
+        <w:ind w:left="720" w:hanging="360"/>
+      </w:pPr>
+      <w:rPr>
+        <w:rFonts w:hint="default"/>
+      </w:rPr>
+    </w:lvl>
+    <w:lvl w:ilvl="1" w:tplc="40090019" w:tentative="1">
+      <w:start w:val="1"/>
+      <w:numFmt w:val="lowerLetter"/>
+      <w:lvlText w:val="%2."/>
+      <w:lvlJc w:val="left"/>
+      <w:pPr>
+        <w:ind w:left="1440" w:hanging="360"/>
+      </w:pPr>
+    </w:lvl>
+    <w:lvl w:ilvl="2" w:tplc="4009001B" w:tentative="1">
+      <w:start w:val="1"/>
+      <w:numFmt w:val="lowerRoman"/>
+      <w:lvlText w:val="%3."/>
+      <w:lvlJc w:val="right"/>
+      <w:pPr>
+        <w:ind w:left="2160" w:hanging="180"/>
+      </w:pPr>
+    </w:lvl>
+    <w:lvl w:ilvl="3" w:tplc="4009000F" w:tentative="1">
+      <w:start w:val="1"/>
+      <w:numFmt w:val="decimal"/>
+      <w:lvlText w:val="%4."/>
+      <w:lvlJc w:val="left"/>
+      <w:pPr>
+        <w:ind w:left="2880" w:hanging="360"/>
+      </w:pPr>
+    </w:lvl>
+    <w:lvl w:ilvl="4" w:tplc="40090019" w:tentative="1">
+      <w:start w:val="1"/>
+      <w:numFmt w:val="lowerLetter"/>
+      <w:lvlText w:val="%5."/>
+      <w:lvlJc w:val="left"/>
+      <w:pPr>
+        <w:ind w:left="3600" w:hanging="360"/>
+      </w:pPr>
+    </w:lvl>
+    <w:lvl w:ilvl="5" w:tplc="4009001B" w:tentative="1">
+      <w:start w:val="1"/>
+      <w:numFmt w:val="lowerRoman"/>
+      <w:lvlText w:val="%6."/>
+      <w:lvlJc w:val="right"/>
+      <w:pPr>
+        <w:ind w:left="4320" w:hanging="180"/>
+      </w:pPr>
+    </w:lvl>
+    <w:lvl w:ilvl="6" w:tplc="4009000F" w:tentative="1">
+      <w:start w:val="1"/>
+      <w:numFmt w:val="decimal"/>
+      <w:lvlText w:val="%7."/>
+      <w:lvlJc w:val="left"/>
+      <w:pPr>
+        <w:ind w:left="5040" w:hanging="360"/>
+      </w:pPr>
+    </w:lvl>
+    <w:lvl w:ilvl="7" w:tplc="40090019" w:tentative="1">
+      <w:start w:val="1"/>
+      <w:numFmt w:val="lowerLetter"/>
+      <w:lvlText w:val="%8."/>
+      <w:lvlJc w:val="left"/>
+      <w:pPr>
+        <w:ind w:left="5760" w:hanging="360"/>
+      </w:pPr>
+    </w:lvl>
+    <w:lvl w:ilvl="8" w:tplc="4009001B" w:tentative="1">
+      <w:start w:val="1"/>
+      <w:numFmt w:val="lowerRoman"/>
+      <w:lvlText w:val="%9."/>
+      <w:lvlJc w:val="right"/>
+      <w:pPr>
+        <w:ind w:left="6480" w:hanging="180"/>
+      </w:pPr>
+    </w:lvl>
+  </w:abstractNum>
+  <w:abstractNum w:abstractNumId="3">
     <w:nsid w:val="542E312A"/>
     <w:multiLevelType w:val="multilevel"/>
     <w:tmpl w:val="ABB4B360"/>
@@ -1487,7 +1703,7 @@
       </w:rPr>
     </w:lvl>
   </w:abstractNum>
-  <w:abstractNum w:abstractNumId="3">
+  <w:abstractNum w:abstractNumId="4">
     <w:nsid w:val="5AE67321"/>
     <w:multiLevelType w:val="multilevel"/>
     <w:tmpl w:val="2C2273B8"/>
@@ -1600,7 +1816,7 @@
       </w:rPr>
     </w:lvl>
   </w:abstractNum>
-  <w:abstractNum w:abstractNumId="4">
+  <w:abstractNum w:abstractNumId="5">
     <w:nsid w:val="6A76038D"/>
     <w:multiLevelType w:val="multilevel"/>
     <w:tmpl w:val="C24EC900"/>
@@ -1717,16 +1933,19 @@
     <w:abstractNumId w:val="0"/>
   </w:num>
   <w:num w:numId="2">
-    <w:abstractNumId w:val="4"/>
+    <w:abstractNumId w:val="5"/>
   </w:num>
   <w:num w:numId="3">
-    <w:abstractNumId w:val="2"/>
+    <w:abstractNumId w:val="3"/>
   </w:num>
   <w:num w:numId="4">
     <w:abstractNumId w:val="1"/>
   </w:num>
   <w:num w:numId="5">
-    <w:abstractNumId w:val="3"/>
+    <w:abstractNumId w:val="4"/>
+  </w:num>
+  <w:num w:numId="6">
+    <w:abstractNumId w:val="2"/>
   </w:num>
 </w:numbering>
 </file>
@@ -2289,6 +2508,17 @@
       <w:szCs w:val="26"/>
     </w:rPr>
   </w:style>
+  <w:style w:type="paragraph" w:styleId="ListParagraph">
+    <w:name w:val="List Paragraph"/>
+    <w:basedOn w:val="Normal"/>
+    <w:uiPriority w:val="34"/>
+    <w:qFormat/>
+    <w:rsid w:val="00AA2E87"/>
+    <w:pPr>
+      <w:ind w:left="720"/>
+      <w:contextualSpacing/>
+    </w:pPr>
+  </w:style>
 </w:styles>
 </file>
 
@@ -2558,7 +2788,7 @@
 </file>
 
 <file path=customXml/itemProps1.xml><?xml version="1.0" encoding="utf-8"?>
-<ds:datastoreItem xmlns:ds="http://schemas.openxmlformats.org/officeDocument/2006/customXml" ds:itemID="{5D1A0D94-D370-4426-8105-5056F9CD9BC6}">
+<ds:datastoreItem xmlns:ds="http://schemas.openxmlformats.org/officeDocument/2006/customXml" ds:itemID="{22549EC2-99C3-4AF7-A64A-6589342F1573}">
   <ds:schemaRefs>
     <ds:schemaRef ds:uri="http://schemas.openxmlformats.org/officeDocument/2006/bibliography"/>
   </ds:schemaRefs>

</xml_diff>